<commit_message>
new Files are uploaded
</commit_message>
<xml_diff>
--- a/dbms lab/Labs/lab 10.docx
+++ b/dbms lab/Labs/lab 10.docx
@@ -1,6 +1,6 @@
 
 <file path=word/document.xml><?xml version="1.0" encoding="utf-8"?>
-<w:document xmlns:wpc="http://schemas.microsoft.com/office/word/2010/wordprocessingCanvas" xmlns:cx="http://schemas.microsoft.com/office/drawing/2014/chartex" xmlns:cx1="http://schemas.microsoft.com/office/drawing/2015/9/8/chartex" xmlns:cx2="http://schemas.microsoft.com/office/drawing/2015/10/21/chartex" xmlns:cx3="http://schemas.microsoft.com/office/drawing/2016/5/9/chartex" xmlns:cx4="http://schemas.microsoft.com/office/drawing/2016/5/10/chartex" xmlns:cx5="http://schemas.microsoft.com/office/drawing/2016/5/11/chartex" xmlns:cx6="http://schemas.microsoft.com/office/drawing/2016/5/12/chartex" xmlns:cx7="http://schemas.microsoft.com/office/drawing/2016/5/13/chartex" xmlns:cx8="http://schemas.microsoft.com/office/drawing/2016/5/14/chartex" xmlns:mc="http://schemas.openxmlformats.org/markup-compatibility/2006" xmlns:aink="http://schemas.microsoft.com/office/drawing/2016/ink" xmlns:am3d="http://schemas.microsoft.com/office/drawing/2017/model3d" xmlns:o="urn:schemas-microsoft-com:office:office" xmlns:oel="http://schemas.microsoft.com/office/2019/extlst" xmlns:r="http://schemas.openxmlformats.org/officeDocument/2006/relationships" xmlns:m="http://schemas.openxmlformats.org/officeDocument/2006/math" xmlns:v="urn:schemas-microsoft-com:vml" xmlns:wp14="http://schemas.microsoft.com/office/word/2010/wordprocessingDrawing" xmlns:wp="http://schemas.openxmlformats.org/drawingml/2006/wordprocessingDrawing" xmlns:w10="urn:schemas-microsoft-com:office:word" xmlns:w="http://schemas.openxmlformats.org/wordprocessingml/2006/main" xmlns:w14="http://schemas.microsoft.com/office/word/2010/wordml" xmlns:w15="http://schemas.microsoft.com/office/word/2012/wordml" xmlns:w16cex="http://schemas.microsoft.com/office/word/2018/wordml/cex" xmlns:w16cid="http://schemas.microsoft.com/office/word/2016/wordml/cid" xmlns:w16="http://schemas.microsoft.com/office/word/2018/wordml" xmlns:w16du="http://schemas.microsoft.com/office/word/2023/wordml/word16du" xmlns:w16sdtdh="http://schemas.microsoft.com/office/word/2020/wordml/sdtdatahash" xmlns:w16se="http://schemas.microsoft.com/office/word/2015/wordml/symex" xmlns:wpg="http://schemas.microsoft.com/office/word/2010/wordprocessingGroup" xmlns:wpi="http://schemas.microsoft.com/office/word/2010/wordprocessingInk" xmlns:wne="http://schemas.microsoft.com/office/word/2006/wordml" xmlns:wps="http://schemas.microsoft.com/office/word/2010/wordprocessingShape" mc:Ignorable="w14 w15 w16se w16cid w16 w16cex w16sdtdh wp14">
+<w:document xmlns:wpc="http://schemas.microsoft.com/office/word/2010/wordprocessingCanvas" xmlns:cx="http://schemas.microsoft.com/office/drawing/2014/chartex" xmlns:cx1="http://schemas.microsoft.com/office/drawing/2015/9/8/chartex" xmlns:cx2="http://schemas.microsoft.com/office/drawing/2015/10/21/chartex" xmlns:cx3="http://schemas.microsoft.com/office/drawing/2016/5/9/chartex" xmlns:cx4="http://schemas.microsoft.com/office/drawing/2016/5/10/chartex" xmlns:cx5="http://schemas.microsoft.com/office/drawing/2016/5/11/chartex" xmlns:cx6="http://schemas.microsoft.com/office/drawing/2016/5/12/chartex" xmlns:cx7="http://schemas.microsoft.com/office/drawing/2016/5/13/chartex" xmlns:cx8="http://schemas.microsoft.com/office/drawing/2016/5/14/chartex" xmlns:mc="http://schemas.openxmlformats.org/markup-compatibility/2006" xmlns:aink="http://schemas.microsoft.com/office/drawing/2016/ink" xmlns:am3d="http://schemas.microsoft.com/office/drawing/2017/model3d" xmlns:o="urn:schemas-microsoft-com:office:office" xmlns:oel="http://schemas.microsoft.com/office/2019/extlst" xmlns:r="http://schemas.openxmlformats.org/officeDocument/2006/relationships" xmlns:m="http://schemas.openxmlformats.org/officeDocument/2006/math" xmlns:v="urn:schemas-microsoft-com:vml" xmlns:wp14="http://schemas.microsoft.com/office/word/2010/wordprocessingDrawing" xmlns:wp="http://schemas.openxmlformats.org/drawingml/2006/wordprocessingDrawing" xmlns:w10="urn:schemas-microsoft-com:office:word" xmlns:w="http://schemas.openxmlformats.org/wordprocessingml/2006/main" xmlns:w14="http://schemas.microsoft.com/office/word/2010/wordml" xmlns:w15="http://schemas.microsoft.com/office/word/2012/wordml" xmlns:w16cex="http://schemas.microsoft.com/office/word/2018/wordml/cex" xmlns:w16cid="http://schemas.microsoft.com/office/word/2016/wordml/cid" xmlns:w16="http://schemas.microsoft.com/office/word/2018/wordml" xmlns:w16sdtdh="http://schemas.microsoft.com/office/word/2020/wordml/sdtdatahash" xmlns:w16se="http://schemas.microsoft.com/office/word/2015/wordml/symex" xmlns:wpg="http://schemas.microsoft.com/office/word/2010/wordprocessingGroup" xmlns:wpi="http://schemas.microsoft.com/office/word/2010/wordprocessingInk" xmlns:wne="http://schemas.microsoft.com/office/word/2006/wordml" xmlns:wps="http://schemas.microsoft.com/office/word/2010/wordprocessingShape" mc:Ignorable="w14 w15 w16se w16cid w16 w16cex w16sdtdh wp14">
   <w:body>
     <w:p>
       <w:pPr>
@@ -718,42 +718,24 @@
         <w:spacing w:after="0" w:line="240" w:lineRule="auto"/>
         <w:rPr>
           <w:rFonts w:ascii="Consolas" w:hAnsi="Consolas" w:cs="Consolas"/>
-          <w:color w:val="0000FF"/>
+          <w:sz w:val="24"/>
+          <w:szCs w:val="24"/>
         </w:rPr>
       </w:pPr>
       <w:r>
         <w:rPr>
           <w:rFonts w:ascii="Consolas" w:hAnsi="Consolas" w:cs="Consolas"/>
-          <w:color w:val="0000FF"/>
-        </w:rPr>
-        <w:t>create</w:t>
-      </w:r>
-      <w:r>
-        <w:rPr>
-          <w:rFonts w:ascii="Consolas" w:hAnsi="Consolas" w:cs="Consolas"/>
-          <w:color w:val="000000"/>
-        </w:rPr>
-        <w:t xml:space="preserve"> </w:t>
-      </w:r>
-      <w:r>
-        <w:rPr>
-          <w:rFonts w:ascii="Consolas" w:hAnsi="Consolas" w:cs="Consolas"/>
-          <w:color w:val="0000FF"/>
-        </w:rPr>
-        <w:t>procedure</w:t>
-      </w:r>
-      <w:r>
-        <w:rPr>
-          <w:rFonts w:ascii="Consolas" w:hAnsi="Consolas" w:cs="Consolas"/>
-          <w:color w:val="000000"/>
-        </w:rPr>
-        <w:t xml:space="preserve"> </w:t>
+          <w:sz w:val="24"/>
+          <w:szCs w:val="24"/>
+        </w:rPr>
+        <w:t xml:space="preserve">create procedure </w:t>
       </w:r>
       <w:proofErr w:type="spellStart"/>
       <w:r>
         <w:rPr>
           <w:rFonts w:ascii="Consolas" w:hAnsi="Consolas" w:cs="Consolas"/>
-          <w:color w:val="000000"/>
+          <w:sz w:val="24"/>
+          <w:szCs w:val="24"/>
         </w:rPr>
         <w:t>CustomerRecord</w:t>
       </w:r>
@@ -761,7 +743,8 @@
       <w:r>
         <w:rPr>
           <w:rFonts w:ascii="Consolas" w:hAnsi="Consolas" w:cs="Consolas"/>
-          <w:color w:val="000000"/>
+          <w:sz w:val="24"/>
+          <w:szCs w:val="24"/>
         </w:rPr>
         <w:t xml:space="preserve"> @id </w:t>
       </w:r>
@@ -770,7 +753,8 @@
       <w:r>
         <w:rPr>
           <w:rFonts w:ascii="Consolas" w:hAnsi="Consolas" w:cs="Consolas"/>
-          <w:color w:val="0000FF"/>
+          <w:sz w:val="24"/>
+          <w:szCs w:val="24"/>
         </w:rPr>
         <w:t>nvarchar</w:t>
       </w:r>
@@ -778,7 +762,8 @@
       <w:r>
         <w:rPr>
           <w:rFonts w:ascii="Consolas" w:hAnsi="Consolas" w:cs="Consolas"/>
-          <w:color w:val="808080"/>
+          <w:sz w:val="24"/>
+          <w:szCs w:val="24"/>
         </w:rPr>
         <w:t>(</w:t>
       </w:r>
@@ -786,113 +771,17 @@
       <w:r>
         <w:rPr>
           <w:rFonts w:ascii="Consolas" w:hAnsi="Consolas" w:cs="Consolas"/>
-          <w:color w:val="000000"/>
-        </w:rPr>
-        <w:t>10</w:t>
-      </w:r>
-      <w:r>
-        <w:rPr>
-          <w:rFonts w:ascii="Consolas" w:hAnsi="Consolas" w:cs="Consolas"/>
-          <w:color w:val="808080"/>
-        </w:rPr>
-        <w:t>)</w:t>
-      </w:r>
-      <w:r>
-        <w:rPr>
-          <w:rFonts w:ascii="Consolas" w:hAnsi="Consolas" w:cs="Consolas"/>
-          <w:color w:val="000000"/>
-        </w:rPr>
-        <w:t xml:space="preserve"> </w:t>
-      </w:r>
-      <w:r>
-        <w:rPr>
-          <w:rFonts w:ascii="Consolas" w:hAnsi="Consolas" w:cs="Consolas"/>
-          <w:color w:val="0000FF"/>
-        </w:rPr>
-        <w:t>as</w:t>
-      </w:r>
-      <w:r>
-        <w:rPr>
-          <w:rFonts w:ascii="Consolas" w:hAnsi="Consolas" w:cs="Consolas"/>
-          <w:color w:val="000000"/>
-        </w:rPr>
-        <w:t xml:space="preserve"> </w:t>
-      </w:r>
-      <w:r>
-        <w:rPr>
-          <w:rFonts w:ascii="Consolas" w:hAnsi="Consolas" w:cs="Consolas"/>
-          <w:color w:val="0000FF"/>
-        </w:rPr>
-        <w:t>begin</w:t>
-      </w:r>
-      <w:r>
-        <w:rPr>
-          <w:rFonts w:ascii="Consolas" w:hAnsi="Consolas" w:cs="Consolas"/>
-          <w:color w:val="000000"/>
-        </w:rPr>
-        <w:t xml:space="preserve"> </w:t>
-      </w:r>
-      <w:r>
-        <w:rPr>
-          <w:rFonts w:ascii="Consolas" w:hAnsi="Consolas" w:cs="Consolas"/>
-          <w:color w:val="0000FF"/>
-        </w:rPr>
-        <w:t>select</w:t>
-      </w:r>
-      <w:r>
-        <w:rPr>
-          <w:rFonts w:ascii="Consolas" w:hAnsi="Consolas" w:cs="Consolas"/>
-          <w:color w:val="000000"/>
-        </w:rPr>
-        <w:t xml:space="preserve"> </w:t>
-      </w:r>
-      <w:r>
-        <w:rPr>
-          <w:rFonts w:ascii="Consolas" w:hAnsi="Consolas" w:cs="Consolas"/>
-          <w:color w:val="808080"/>
-        </w:rPr>
-        <w:t>*</w:t>
-      </w:r>
-      <w:r>
-        <w:rPr>
-          <w:rFonts w:ascii="Consolas" w:hAnsi="Consolas" w:cs="Consolas"/>
-          <w:color w:val="000000"/>
-        </w:rPr>
-        <w:t xml:space="preserve"> </w:t>
-      </w:r>
-      <w:r>
-        <w:rPr>
-          <w:rFonts w:ascii="Consolas" w:hAnsi="Consolas" w:cs="Consolas"/>
-          <w:color w:val="0000FF"/>
-        </w:rPr>
-        <w:t>from</w:t>
-      </w:r>
-      <w:r>
-        <w:rPr>
-          <w:rFonts w:ascii="Consolas" w:hAnsi="Consolas" w:cs="Consolas"/>
-          <w:color w:val="000000"/>
-        </w:rPr>
-        <w:t xml:space="preserve"> Customers </w:t>
-      </w:r>
-      <w:r>
-        <w:rPr>
-          <w:rFonts w:ascii="Consolas" w:hAnsi="Consolas" w:cs="Consolas"/>
-          <w:color w:val="0000FF"/>
-        </w:rPr>
-        <w:t>where</w:t>
-      </w:r>
-      <w:r>
-        <w:rPr>
-          <w:rFonts w:ascii="Consolas" w:hAnsi="Consolas" w:cs="Consolas"/>
-          <w:color w:val="000000"/>
-        </w:rPr>
-        <w:t xml:space="preserve"> </w:t>
+          <w:sz w:val="24"/>
+          <w:szCs w:val="24"/>
+        </w:rPr>
+        <w:t xml:space="preserve">10) as begin select * from Customers where </w:t>
       </w:r>
       <w:proofErr w:type="spellStart"/>
       <w:r>
         <w:rPr>
           <w:rFonts w:ascii="Consolas" w:hAnsi="Consolas" w:cs="Consolas"/>
-          <w:color w:val="000000"/>
+          <w:sz w:val="24"/>
+          <w:szCs w:val="24"/>
         </w:rPr>
         <w:t>CustomerID</w:t>
       </w:r>
@@ -900,23 +789,10 @@
       <w:r>
         <w:rPr>
           <w:rFonts w:ascii="Consolas" w:hAnsi="Consolas" w:cs="Consolas"/>
-          <w:color w:val="808080"/>
-        </w:rPr>
-        <w:t>=</w:t>
-      </w:r>
-      <w:r>
-        <w:rPr>
-          <w:rFonts w:ascii="Consolas" w:hAnsi="Consolas" w:cs="Consolas"/>
-          <w:color w:val="000000"/>
-        </w:rPr>
-        <w:t xml:space="preserve">@id </w:t>
-      </w:r>
-      <w:r>
-        <w:rPr>
-          <w:rFonts w:ascii="Consolas" w:hAnsi="Consolas" w:cs="Consolas"/>
-          <w:color w:val="0000FF"/>
-        </w:rPr>
-        <w:t>end</w:t>
+          <w:sz w:val="24"/>
+          <w:szCs w:val="24"/>
+        </w:rPr>
+        <w:t>=@id end</w:t>
       </w:r>
     </w:p>
     <w:p>
@@ -955,14 +831,18 @@
         <w:rPr>
           <w:rFonts w:ascii="Times New Roman" w:hAnsi="Times New Roman" w:cs="Times New Roman"/>
           <w:b/>
+          <w:sz w:val="24"/>
+          <w:szCs w:val="24"/>
         </w:rPr>
       </w:pPr>
       <w:r>
         <w:rPr>
           <w:noProof/>
+          <w:sz w:val="24"/>
+          <w:szCs w:val="24"/>
         </w:rPr>
         <w:drawing>
-          <wp:anchor distT="0" distB="0" distL="114300" distR="114300" simplePos="0" relativeHeight="251658240" behindDoc="1" locked="0" layoutInCell="1" allowOverlap="1" wp14:anchorId="6D5B7975" wp14:editId="48A3E813">
+          <wp:anchor distT="0" distB="0" distL="114300" distR="114300" simplePos="0" relativeHeight="251657216" behindDoc="1" locked="0" layoutInCell="1" allowOverlap="1" wp14:anchorId="6D5B7975" wp14:editId="48A3E813">
             <wp:simplePos x="0" y="0"/>
             <wp:positionH relativeFrom="column">
               <wp:posOffset>0</wp:posOffset>
@@ -1030,22 +910,17 @@
       <w:r>
         <w:rPr>
           <w:rFonts w:ascii="Consolas" w:hAnsi="Consolas" w:cs="Consolas"/>
-          <w:color w:val="0000FF"/>
-        </w:rPr>
-        <w:t>exec</w:t>
-      </w:r>
-      <w:r>
-        <w:rPr>
-          <w:rFonts w:ascii="Consolas" w:hAnsi="Consolas" w:cs="Consolas"/>
-          <w:color w:val="000000"/>
-        </w:rPr>
-        <w:t xml:space="preserve"> </w:t>
+          <w:sz w:val="24"/>
+          <w:szCs w:val="24"/>
+        </w:rPr>
+        <w:t xml:space="preserve">exec </w:t>
       </w:r>
       <w:proofErr w:type="spellStart"/>
       <w:r>
         <w:rPr>
           <w:rFonts w:ascii="Consolas" w:hAnsi="Consolas" w:cs="Consolas"/>
-          <w:color w:val="000000"/>
+          <w:sz w:val="24"/>
+          <w:szCs w:val="24"/>
         </w:rPr>
         <w:t>CustomerRecord</w:t>
       </w:r>
@@ -1053,16 +928,10 @@
       <w:r>
         <w:rPr>
           <w:rFonts w:ascii="Consolas" w:hAnsi="Consolas" w:cs="Consolas"/>
-          <w:color w:val="0000FF"/>
-        </w:rPr>
-        <w:t xml:space="preserve"> </w:t>
-      </w:r>
-      <w:r>
-        <w:rPr>
-          <w:rFonts w:ascii="Consolas" w:hAnsi="Consolas" w:cs="Consolas"/>
-          <w:color w:val="000000"/>
-        </w:rPr>
-        <w:t>ANATR</w:t>
+          <w:sz w:val="24"/>
+          <w:szCs w:val="24"/>
+        </w:rPr>
+        <w:t xml:space="preserve"> ANATR</w:t>
       </w:r>
     </w:p>
     <w:p>
@@ -1159,64 +1028,33 @@
         <w:spacing w:after="0" w:line="240" w:lineRule="auto"/>
         <w:rPr>
           <w:rFonts w:ascii="Consolas" w:hAnsi="Consolas" w:cs="Consolas"/>
-          <w:color w:val="000000"/>
+          <w:sz w:val="24"/>
+          <w:szCs w:val="24"/>
         </w:rPr>
       </w:pPr>
       <w:r>
         <w:rPr>
           <w:rFonts w:ascii="Consolas" w:hAnsi="Consolas" w:cs="Consolas"/>
-          <w:color w:val="0000FF"/>
-        </w:rPr>
-        <w:t>create</w:t>
-      </w:r>
-      <w:r>
-        <w:rPr>
-          <w:rFonts w:ascii="Consolas" w:hAnsi="Consolas" w:cs="Consolas"/>
-          <w:color w:val="000000"/>
-        </w:rPr>
-        <w:t xml:space="preserve"> </w:t>
-      </w:r>
-      <w:r>
-        <w:rPr>
-          <w:rFonts w:ascii="Consolas" w:hAnsi="Consolas" w:cs="Consolas"/>
-          <w:color w:val="0000FF"/>
-        </w:rPr>
-        <w:t>procedure</w:t>
-      </w:r>
-      <w:r>
-        <w:rPr>
-          <w:rFonts w:ascii="Consolas" w:hAnsi="Consolas" w:cs="Consolas"/>
-          <w:color w:val="000000"/>
-        </w:rPr>
-        <w:t xml:space="preserve"> Territory @id </w:t>
+          <w:sz w:val="24"/>
+          <w:szCs w:val="24"/>
+        </w:rPr>
+        <w:t xml:space="preserve">create procedure Territory @id </w:t>
       </w:r>
       <w:proofErr w:type="gramStart"/>
       <w:r>
         <w:rPr>
           <w:rFonts w:ascii="Consolas" w:hAnsi="Consolas" w:cs="Consolas"/>
-          <w:color w:val="0000FF"/>
-        </w:rPr>
-        <w:t>int</w:t>
-      </w:r>
-      <w:r>
-        <w:rPr>
-          <w:rFonts w:ascii="Consolas" w:hAnsi="Consolas" w:cs="Consolas"/>
-          <w:color w:val="000000"/>
-        </w:rPr>
-        <w:t xml:space="preserve"> </w:t>
-      </w:r>
-      <w:r>
-        <w:rPr>
-          <w:rFonts w:ascii="Consolas" w:hAnsi="Consolas" w:cs="Consolas"/>
-          <w:color w:val="808080"/>
-        </w:rPr>
-        <w:t>,</w:t>
+          <w:sz w:val="24"/>
+          <w:szCs w:val="24"/>
+        </w:rPr>
+        <w:t>int ,</w:t>
       </w:r>
       <w:proofErr w:type="gramEnd"/>
       <w:r>
         <w:rPr>
           <w:rFonts w:ascii="Consolas" w:hAnsi="Consolas" w:cs="Consolas"/>
-          <w:color w:val="000000"/>
+          <w:sz w:val="24"/>
+          <w:szCs w:val="24"/>
         </w:rPr>
         <w:t xml:space="preserve">@desc </w:t>
       </w:r>
@@ -1224,7 +1062,8 @@
       <w:r>
         <w:rPr>
           <w:rFonts w:ascii="Consolas" w:hAnsi="Consolas" w:cs="Consolas"/>
-          <w:color w:val="0000FF"/>
+          <w:sz w:val="24"/>
+          <w:szCs w:val="24"/>
         </w:rPr>
         <w:t>nvarchar</w:t>
       </w:r>
@@ -1232,36 +1071,17 @@
       <w:r>
         <w:rPr>
           <w:rFonts w:ascii="Consolas" w:hAnsi="Consolas" w:cs="Consolas"/>
-          <w:color w:val="808080"/>
-        </w:rPr>
-        <w:t>(</w:t>
-      </w:r>
-      <w:r>
-        <w:rPr>
-          <w:rFonts w:ascii="Consolas" w:hAnsi="Consolas" w:cs="Consolas"/>
-          <w:color w:val="FF00FF"/>
-        </w:rPr>
-        <w:t>max</w:t>
-      </w:r>
-      <w:r>
-        <w:rPr>
-          <w:rFonts w:ascii="Consolas" w:hAnsi="Consolas" w:cs="Consolas"/>
-          <w:color w:val="808080"/>
-        </w:rPr>
-        <w:t>),</w:t>
-      </w:r>
-      <w:r>
-        <w:rPr>
-          <w:rFonts w:ascii="Consolas" w:hAnsi="Consolas" w:cs="Consolas"/>
-          <w:color w:val="000000"/>
-        </w:rPr>
-        <w:t>@</w:t>
+          <w:sz w:val="24"/>
+          <w:szCs w:val="24"/>
+        </w:rPr>
+        <w:t>(max),@</w:t>
       </w:r>
       <w:proofErr w:type="spellStart"/>
       <w:r>
         <w:rPr>
           <w:rFonts w:ascii="Consolas" w:hAnsi="Consolas" w:cs="Consolas"/>
-          <w:color w:val="000000"/>
+          <w:sz w:val="24"/>
+          <w:szCs w:val="24"/>
         </w:rPr>
         <w:t>regionid</w:t>
       </w:r>
@@ -1269,37 +1089,10 @@
       <w:r>
         <w:rPr>
           <w:rFonts w:ascii="Consolas" w:hAnsi="Consolas" w:cs="Consolas"/>
-          <w:color w:val="000000"/>
-        </w:rPr>
-        <w:t xml:space="preserve"> </w:t>
-      </w:r>
-      <w:r>
-        <w:rPr>
-          <w:rFonts w:ascii="Consolas" w:hAnsi="Consolas" w:cs="Consolas"/>
-          <w:color w:val="0000FF"/>
-        </w:rPr>
-        <w:t>int as</w:t>
-      </w:r>
-      <w:r>
-        <w:rPr>
-          <w:rFonts w:ascii="Consolas" w:hAnsi="Consolas" w:cs="Consolas"/>
-          <w:color w:val="000000"/>
-        </w:rPr>
-        <w:t xml:space="preserve"> </w:t>
-      </w:r>
-      <w:r>
-        <w:rPr>
-          <w:rFonts w:ascii="Consolas" w:hAnsi="Consolas" w:cs="Consolas"/>
-          <w:color w:val="0000FF"/>
-        </w:rPr>
-        <w:t>begin</w:t>
-      </w:r>
-      <w:r>
-        <w:rPr>
-          <w:rFonts w:ascii="Consolas" w:hAnsi="Consolas" w:cs="Consolas"/>
-          <w:color w:val="000000"/>
-        </w:rPr>
-        <w:t xml:space="preserve"> </w:t>
+          <w:sz w:val="24"/>
+          <w:szCs w:val="24"/>
+        </w:rPr>
+        <w:t xml:space="preserve"> int as begin </w:t>
       </w:r>
     </w:p>
     <w:p>
@@ -1310,115 +1103,35 @@
         <w:spacing w:after="0" w:line="240" w:lineRule="auto"/>
         <w:rPr>
           <w:rFonts w:ascii="Consolas" w:hAnsi="Consolas" w:cs="Consolas"/>
-          <w:color w:val="0000FF"/>
+          <w:sz w:val="24"/>
+          <w:szCs w:val="24"/>
         </w:rPr>
       </w:pPr>
       <w:r>
         <w:rPr>
           <w:rFonts w:ascii="Consolas" w:hAnsi="Consolas" w:cs="Consolas"/>
-          <w:color w:val="0000FF"/>
-        </w:rPr>
-        <w:t>insert</w:t>
-      </w:r>
-      <w:r>
-        <w:rPr>
-          <w:rFonts w:ascii="Consolas" w:hAnsi="Consolas" w:cs="Consolas"/>
-          <w:color w:val="000000"/>
-        </w:rPr>
-        <w:t xml:space="preserve"> </w:t>
-      </w:r>
-      <w:r>
-        <w:rPr>
-          <w:rFonts w:ascii="Consolas" w:hAnsi="Consolas" w:cs="Consolas"/>
-          <w:color w:val="0000FF"/>
-        </w:rPr>
-        <w:t>into</w:t>
-      </w:r>
-      <w:r>
-        <w:rPr>
-          <w:rFonts w:ascii="Consolas" w:hAnsi="Consolas" w:cs="Consolas"/>
-          <w:color w:val="000000"/>
-        </w:rPr>
-        <w:t xml:space="preserve"> Territories </w:t>
-      </w:r>
-      <w:r>
-        <w:rPr>
-          <w:rFonts w:ascii="Consolas" w:hAnsi="Consolas" w:cs="Consolas"/>
-          <w:color w:val="0000FF"/>
-        </w:rPr>
-        <w:t>values</w:t>
-      </w:r>
-      <w:r>
-        <w:rPr>
-          <w:rFonts w:ascii="Consolas" w:hAnsi="Consolas" w:cs="Consolas"/>
-          <w:color w:val="808080"/>
-        </w:rPr>
-        <w:t>(</w:t>
-      </w:r>
-      <w:r>
-        <w:rPr>
-          <w:rFonts w:ascii="Consolas" w:hAnsi="Consolas" w:cs="Consolas"/>
-          <w:color w:val="000000"/>
-        </w:rPr>
-        <w:t>@</w:t>
+          <w:sz w:val="24"/>
+          <w:szCs w:val="24"/>
+        </w:rPr>
+        <w:t>insert into Territories values(@</w:t>
       </w:r>
       <w:proofErr w:type="gramStart"/>
       <w:r>
         <w:rPr>
           <w:rFonts w:ascii="Consolas" w:hAnsi="Consolas" w:cs="Consolas"/>
-          <w:color w:val="000000"/>
-        </w:rPr>
-        <w:t>id</w:t>
-      </w:r>
-      <w:r>
-        <w:rPr>
-          <w:rFonts w:ascii="Consolas" w:hAnsi="Consolas" w:cs="Consolas"/>
-          <w:color w:val="808080"/>
-        </w:rPr>
-        <w:t>,</w:t>
-      </w:r>
-      <w:r>
-        <w:rPr>
-          <w:rFonts w:ascii="Consolas" w:hAnsi="Consolas" w:cs="Consolas"/>
-          <w:color w:val="000000"/>
-        </w:rPr>
-        <w:t>@</w:t>
+          <w:sz w:val="24"/>
+          <w:szCs w:val="24"/>
+        </w:rPr>
+        <w:t>id,@</w:t>
       </w:r>
       <w:proofErr w:type="gramEnd"/>
       <w:r>
         <w:rPr>
           <w:rFonts w:ascii="Consolas" w:hAnsi="Consolas" w:cs="Consolas"/>
-          <w:color w:val="000000"/>
-        </w:rPr>
-        <w:t>desc</w:t>
-      </w:r>
-      <w:r>
-        <w:rPr>
-          <w:rFonts w:ascii="Consolas" w:hAnsi="Consolas" w:cs="Consolas"/>
-          <w:color w:val="808080"/>
-        </w:rPr>
-        <w:t>,</w:t>
-      </w:r>
-      <w:r>
-        <w:rPr>
-          <w:rFonts w:ascii="Consolas" w:hAnsi="Consolas" w:cs="Consolas"/>
-          <w:color w:val="000000"/>
-        </w:rPr>
-        <w:t>@regionid</w:t>
-      </w:r>
-      <w:r>
-        <w:rPr>
-          <w:rFonts w:ascii="Consolas" w:hAnsi="Consolas" w:cs="Consolas"/>
-          <w:color w:val="808080"/>
-        </w:rPr>
-        <w:t xml:space="preserve">) ; </w:t>
-      </w:r>
-      <w:r>
-        <w:rPr>
-          <w:rFonts w:ascii="Consolas" w:hAnsi="Consolas" w:cs="Consolas"/>
-          <w:color w:val="0000FF"/>
-        </w:rPr>
-        <w:t>end</w:t>
+          <w:sz w:val="24"/>
+          <w:szCs w:val="24"/>
+        </w:rPr>
+        <w:t>desc,@regionid) ; end</w:t>
       </w:r>
     </w:p>
     <w:p>
@@ -1457,21 +1170,47 @@
         <w:spacing w:after="160" w:line="256" w:lineRule="auto"/>
         <w:rPr>
           <w:rFonts w:ascii="Consolas" w:hAnsi="Consolas" w:cs="Consolas"/>
-          <w:color w:val="000000"/>
+          <w:sz w:val="24"/>
+          <w:szCs w:val="24"/>
         </w:rPr>
       </w:pPr>
       <w:r>
         <w:rPr>
+          <w:rFonts w:ascii="Consolas" w:hAnsi="Consolas" w:cs="Consolas"/>
+          <w:sz w:val="24"/>
+          <w:szCs w:val="24"/>
+        </w:rPr>
+        <w:t>exec Territory 2,'Shoaib',2</w:t>
+      </w:r>
+    </w:p>
+    <w:p>
+      <w:pPr>
+        <w:spacing w:after="160" w:line="256" w:lineRule="auto"/>
+        <w:rPr>
+          <w:rFonts w:ascii="Consolas" w:hAnsi="Consolas" w:cs="Consolas"/>
+          <w:sz w:val="24"/>
+          <w:szCs w:val="24"/>
+        </w:rPr>
+      </w:pPr>
+    </w:p>
+    <w:p>
+      <w:pPr>
+        <w:spacing w:after="160" w:line="256" w:lineRule="auto"/>
+      </w:pPr>
+      <w:r>
+        <w:rPr>
           <w:noProof/>
+          <w:sz w:val="24"/>
+          <w:szCs w:val="24"/>
         </w:rPr>
         <w:drawing>
-          <wp:anchor distT="0" distB="0" distL="114300" distR="114300" simplePos="0" relativeHeight="251658240" behindDoc="1" locked="0" layoutInCell="1" allowOverlap="1" wp14:anchorId="694F6EB8" wp14:editId="12CAB5B7">
+          <wp:anchor distT="0" distB="0" distL="114300" distR="114300" simplePos="0" relativeHeight="251658240" behindDoc="1" locked="0" layoutInCell="1" allowOverlap="1" wp14:anchorId="694F6EB8" wp14:editId="436197EE">
             <wp:simplePos x="0" y="0"/>
-            <wp:positionH relativeFrom="column">
-              <wp:posOffset>-91440</wp:posOffset>
+            <wp:positionH relativeFrom="margin">
+              <wp:align>left</wp:align>
             </wp:positionH>
             <wp:positionV relativeFrom="paragraph">
-              <wp:posOffset>230505</wp:posOffset>
+              <wp:posOffset>65405</wp:posOffset>
             </wp:positionV>
             <wp:extent cx="6531610" cy="937260"/>
             <wp:effectExtent l="0" t="0" r="2540" b="0"/>
@@ -1530,81 +1269,6 @@
           </wp:anchor>
         </w:drawing>
       </w:r>
-      <w:r>
-        <w:rPr>
-          <w:rFonts w:ascii="Consolas" w:hAnsi="Consolas" w:cs="Consolas"/>
-          <w:color w:val="0000FF"/>
-        </w:rPr>
-        <w:t>exec</w:t>
-      </w:r>
-      <w:r>
-        <w:rPr>
-          <w:rFonts w:ascii="Consolas" w:hAnsi="Consolas" w:cs="Consolas"/>
-          <w:color w:val="000000"/>
-        </w:rPr>
-        <w:t xml:space="preserve"> Territory</w:t>
-      </w:r>
-      <w:r>
-        <w:rPr>
-          <w:rFonts w:ascii="Consolas" w:hAnsi="Consolas" w:cs="Consolas"/>
-          <w:color w:val="0000FF"/>
-        </w:rPr>
-        <w:t xml:space="preserve"> </w:t>
-      </w:r>
-      <w:r>
-        <w:rPr>
-          <w:rFonts w:ascii="Consolas" w:hAnsi="Consolas" w:cs="Consolas"/>
-          <w:color w:val="000000"/>
-        </w:rPr>
-        <w:t>2</w:t>
-      </w:r>
-      <w:r>
-        <w:rPr>
-          <w:rFonts w:ascii="Consolas" w:hAnsi="Consolas" w:cs="Consolas"/>
-          <w:color w:val="808080"/>
-        </w:rPr>
-        <w:t>,</w:t>
-      </w:r>
-      <w:r>
-        <w:rPr>
-          <w:rFonts w:ascii="Consolas" w:hAnsi="Consolas" w:cs="Consolas"/>
-          <w:color w:val="FF0000"/>
-        </w:rPr>
-        <w:t>'</w:t>
-      </w:r>
-      <w:r>
-        <w:rPr>
-          <w:rFonts w:ascii="Consolas" w:hAnsi="Consolas" w:cs="Consolas"/>
-          <w:color w:val="FF0000"/>
-        </w:rPr>
-        <w:t>Shoaib</w:t>
-      </w:r>
-      <w:r>
-        <w:rPr>
-          <w:rFonts w:ascii="Consolas" w:hAnsi="Consolas" w:cs="Consolas"/>
-          <w:color w:val="FF0000"/>
-        </w:rPr>
-        <w:t>'</w:t>
-      </w:r>
-      <w:r>
-        <w:rPr>
-          <w:rFonts w:ascii="Consolas" w:hAnsi="Consolas" w:cs="Consolas"/>
-          <w:color w:val="808080"/>
-        </w:rPr>
-        <w:t>,</w:t>
-      </w:r>
-      <w:r>
-        <w:rPr>
-          <w:rFonts w:ascii="Consolas" w:hAnsi="Consolas" w:cs="Consolas"/>
-          <w:color w:val="000000"/>
-        </w:rPr>
-        <w:t>2</w:t>
-      </w:r>
-    </w:p>
-    <w:p>
-      <w:pPr>
-        <w:spacing w:after="160" w:line="256" w:lineRule="auto"/>
-      </w:pPr>
     </w:p>
     <w:p>
       <w:pPr>
@@ -1640,7 +1304,7 @@
 </file>
 
 <file path=word/endnotes.xml><?xml version="1.0" encoding="utf-8"?>
-<w:endnotes xmlns:wpc="http://schemas.microsoft.com/office/word/2010/wordprocessingCanvas" xmlns:cx="http://schemas.microsoft.com/office/drawing/2014/chartex" xmlns:cx1="http://schemas.microsoft.com/office/drawing/2015/9/8/chartex" xmlns:cx2="http://schemas.microsoft.com/office/drawing/2015/10/21/chartex" xmlns:cx3="http://schemas.microsoft.com/office/drawing/2016/5/9/chartex" xmlns:cx4="http://schemas.microsoft.com/office/drawing/2016/5/10/chartex" xmlns:cx5="http://schemas.microsoft.com/office/drawing/2016/5/11/chartex" xmlns:cx6="http://schemas.microsoft.com/office/drawing/2016/5/12/chartex" xmlns:cx7="http://schemas.microsoft.com/office/drawing/2016/5/13/chartex" xmlns:cx8="http://schemas.microsoft.com/office/drawing/2016/5/14/chartex" xmlns:mc="http://schemas.openxmlformats.org/markup-compatibility/2006" xmlns:aink="http://schemas.microsoft.com/office/drawing/2016/ink" xmlns:am3d="http://schemas.microsoft.com/office/drawing/2017/model3d" xmlns:o="urn:schemas-microsoft-com:office:office" xmlns:oel="http://schemas.microsoft.com/office/2019/extlst" xmlns:r="http://schemas.openxmlformats.org/officeDocument/2006/relationships" xmlns:m="http://schemas.openxmlformats.org/officeDocument/2006/math" xmlns:v="urn:schemas-microsoft-com:vml" xmlns:wp14="http://schemas.microsoft.com/office/word/2010/wordprocessingDrawing" xmlns:wp="http://schemas.openxmlformats.org/drawingml/2006/wordprocessingDrawing" xmlns:w10="urn:schemas-microsoft-com:office:word" xmlns:w="http://schemas.openxmlformats.org/wordprocessingml/2006/main" xmlns:w14="http://schemas.microsoft.com/office/word/2010/wordml" xmlns:w15="http://schemas.microsoft.com/office/word/2012/wordml" xmlns:w16cex="http://schemas.microsoft.com/office/word/2018/wordml/cex" xmlns:w16cid="http://schemas.microsoft.com/office/word/2016/wordml/cid" xmlns:w16="http://schemas.microsoft.com/office/word/2018/wordml" xmlns:w16du="http://schemas.microsoft.com/office/word/2023/wordml/word16du" xmlns:w16sdtdh="http://schemas.microsoft.com/office/word/2020/wordml/sdtdatahash" xmlns:w16se="http://schemas.microsoft.com/office/word/2015/wordml/symex" xmlns:wpg="http://schemas.microsoft.com/office/word/2010/wordprocessingGroup" xmlns:wpi="http://schemas.microsoft.com/office/word/2010/wordprocessingInk" xmlns:wne="http://schemas.microsoft.com/office/word/2006/wordml" xmlns:wps="http://schemas.microsoft.com/office/word/2010/wordprocessingShape" mc:Ignorable="w14 w15 w16se w16cid w16 w16cex w16sdtdh wp14">
+<w:endnotes xmlns:wpc="http://schemas.microsoft.com/office/word/2010/wordprocessingCanvas" xmlns:cx="http://schemas.microsoft.com/office/drawing/2014/chartex" xmlns:cx1="http://schemas.microsoft.com/office/drawing/2015/9/8/chartex" xmlns:cx2="http://schemas.microsoft.com/office/drawing/2015/10/21/chartex" xmlns:cx3="http://schemas.microsoft.com/office/drawing/2016/5/9/chartex" xmlns:cx4="http://schemas.microsoft.com/office/drawing/2016/5/10/chartex" xmlns:cx5="http://schemas.microsoft.com/office/drawing/2016/5/11/chartex" xmlns:cx6="http://schemas.microsoft.com/office/drawing/2016/5/12/chartex" xmlns:cx7="http://schemas.microsoft.com/office/drawing/2016/5/13/chartex" xmlns:cx8="http://schemas.microsoft.com/office/drawing/2016/5/14/chartex" xmlns:mc="http://schemas.openxmlformats.org/markup-compatibility/2006" xmlns:aink="http://schemas.microsoft.com/office/drawing/2016/ink" xmlns:am3d="http://schemas.microsoft.com/office/drawing/2017/model3d" xmlns:o="urn:schemas-microsoft-com:office:office" xmlns:oel="http://schemas.microsoft.com/office/2019/extlst" xmlns:r="http://schemas.openxmlformats.org/officeDocument/2006/relationships" xmlns:m="http://schemas.openxmlformats.org/officeDocument/2006/math" xmlns:v="urn:schemas-microsoft-com:vml" xmlns:wp14="http://schemas.microsoft.com/office/word/2010/wordprocessingDrawing" xmlns:wp="http://schemas.openxmlformats.org/drawingml/2006/wordprocessingDrawing" xmlns:w10="urn:schemas-microsoft-com:office:word" xmlns:w="http://schemas.openxmlformats.org/wordprocessingml/2006/main" xmlns:w14="http://schemas.microsoft.com/office/word/2010/wordml" xmlns:w15="http://schemas.microsoft.com/office/word/2012/wordml" xmlns:w16cex="http://schemas.microsoft.com/office/word/2018/wordml/cex" xmlns:w16cid="http://schemas.microsoft.com/office/word/2016/wordml/cid" xmlns:w16="http://schemas.microsoft.com/office/word/2018/wordml" xmlns:w16sdtdh="http://schemas.microsoft.com/office/word/2020/wordml/sdtdatahash" xmlns:w16se="http://schemas.microsoft.com/office/word/2015/wordml/symex" xmlns:wpg="http://schemas.microsoft.com/office/word/2010/wordprocessingGroup" xmlns:wpi="http://schemas.microsoft.com/office/word/2010/wordprocessingInk" xmlns:wne="http://schemas.microsoft.com/office/word/2006/wordml" xmlns:wps="http://schemas.microsoft.com/office/word/2010/wordprocessingShape" mc:Ignorable="w14 w15 w16se w16cid w16 w16cex w16sdtdh wp14">
   <w:endnote w:type="separator" w:id="-1">
     <w:p>
       <w:pPr>
@@ -1665,7 +1329,7 @@
 </file>
 
 <file path=word/footer1.xml><?xml version="1.0" encoding="utf-8"?>
-<w:ftr xmlns:wpc="http://schemas.microsoft.com/office/word/2010/wordprocessingCanvas" xmlns:cx="http://schemas.microsoft.com/office/drawing/2014/chartex" xmlns:cx1="http://schemas.microsoft.com/office/drawing/2015/9/8/chartex" xmlns:cx2="http://schemas.microsoft.com/office/drawing/2015/10/21/chartex" xmlns:cx3="http://schemas.microsoft.com/office/drawing/2016/5/9/chartex" xmlns:cx4="http://schemas.microsoft.com/office/drawing/2016/5/10/chartex" xmlns:cx5="http://schemas.microsoft.com/office/drawing/2016/5/11/chartex" xmlns:cx6="http://schemas.microsoft.com/office/drawing/2016/5/12/chartex" xmlns:cx7="http://schemas.microsoft.com/office/drawing/2016/5/13/chartex" xmlns:cx8="http://schemas.microsoft.com/office/drawing/2016/5/14/chartex" xmlns:mc="http://schemas.openxmlformats.org/markup-compatibility/2006" xmlns:aink="http://schemas.microsoft.com/office/drawing/2016/ink" xmlns:am3d="http://schemas.microsoft.com/office/drawing/2017/model3d" xmlns:o="urn:schemas-microsoft-com:office:office" xmlns:oel="http://schemas.microsoft.com/office/2019/extlst" xmlns:r="http://schemas.openxmlformats.org/officeDocument/2006/relationships" xmlns:m="http://schemas.openxmlformats.org/officeDocument/2006/math" xmlns:v="urn:schemas-microsoft-com:vml" xmlns:wp14="http://schemas.microsoft.com/office/word/2010/wordprocessingDrawing" xmlns:wp="http://schemas.openxmlformats.org/drawingml/2006/wordprocessingDrawing" xmlns:w10="urn:schemas-microsoft-com:office:word" xmlns:w="http://schemas.openxmlformats.org/wordprocessingml/2006/main" xmlns:w14="http://schemas.microsoft.com/office/word/2010/wordml" xmlns:w15="http://schemas.microsoft.com/office/word/2012/wordml" xmlns:w16cex="http://schemas.microsoft.com/office/word/2018/wordml/cex" xmlns:w16cid="http://schemas.microsoft.com/office/word/2016/wordml/cid" xmlns:w16="http://schemas.microsoft.com/office/word/2018/wordml" xmlns:w16du="http://schemas.microsoft.com/office/word/2023/wordml/word16du" xmlns:w16sdtdh="http://schemas.microsoft.com/office/word/2020/wordml/sdtdatahash" xmlns:w16se="http://schemas.microsoft.com/office/word/2015/wordml/symex" xmlns:wpg="http://schemas.microsoft.com/office/word/2010/wordprocessingGroup" xmlns:wpi="http://schemas.microsoft.com/office/word/2010/wordprocessingInk" xmlns:wne="http://schemas.microsoft.com/office/word/2006/wordml" xmlns:wps="http://schemas.microsoft.com/office/word/2010/wordprocessingShape" mc:Ignorable="w14 w15 w16se w16cid w16 w16cex w16sdtdh wp14">
+<w:ftr xmlns:wpc="http://schemas.microsoft.com/office/word/2010/wordprocessingCanvas" xmlns:cx="http://schemas.microsoft.com/office/drawing/2014/chartex" xmlns:cx1="http://schemas.microsoft.com/office/drawing/2015/9/8/chartex" xmlns:cx2="http://schemas.microsoft.com/office/drawing/2015/10/21/chartex" xmlns:cx3="http://schemas.microsoft.com/office/drawing/2016/5/9/chartex" xmlns:cx4="http://schemas.microsoft.com/office/drawing/2016/5/10/chartex" xmlns:cx5="http://schemas.microsoft.com/office/drawing/2016/5/11/chartex" xmlns:cx6="http://schemas.microsoft.com/office/drawing/2016/5/12/chartex" xmlns:cx7="http://schemas.microsoft.com/office/drawing/2016/5/13/chartex" xmlns:cx8="http://schemas.microsoft.com/office/drawing/2016/5/14/chartex" xmlns:mc="http://schemas.openxmlformats.org/markup-compatibility/2006" xmlns:aink="http://schemas.microsoft.com/office/drawing/2016/ink" xmlns:am3d="http://schemas.microsoft.com/office/drawing/2017/model3d" xmlns:o="urn:schemas-microsoft-com:office:office" xmlns:oel="http://schemas.microsoft.com/office/2019/extlst" xmlns:r="http://schemas.openxmlformats.org/officeDocument/2006/relationships" xmlns:m="http://schemas.openxmlformats.org/officeDocument/2006/math" xmlns:v="urn:schemas-microsoft-com:vml" xmlns:wp14="http://schemas.microsoft.com/office/word/2010/wordprocessingDrawing" xmlns:wp="http://schemas.openxmlformats.org/drawingml/2006/wordprocessingDrawing" xmlns:w10="urn:schemas-microsoft-com:office:word" xmlns:w="http://schemas.openxmlformats.org/wordprocessingml/2006/main" xmlns:w14="http://schemas.microsoft.com/office/word/2010/wordml" xmlns:w15="http://schemas.microsoft.com/office/word/2012/wordml" xmlns:w16cex="http://schemas.microsoft.com/office/word/2018/wordml/cex" xmlns:w16cid="http://schemas.microsoft.com/office/word/2016/wordml/cid" xmlns:w16="http://schemas.microsoft.com/office/word/2018/wordml" xmlns:w16sdtdh="http://schemas.microsoft.com/office/word/2020/wordml/sdtdatahash" xmlns:w16se="http://schemas.microsoft.com/office/word/2015/wordml/symex" xmlns:wpg="http://schemas.microsoft.com/office/word/2010/wordprocessingGroup" xmlns:wpi="http://schemas.microsoft.com/office/word/2010/wordprocessingInk" xmlns:wne="http://schemas.microsoft.com/office/word/2006/wordml" xmlns:wps="http://schemas.microsoft.com/office/word/2010/wordprocessingShape" mc:Ignorable="w14 w15 w16se w16cid w16 w16cex w16sdtdh wp14">
   <w:p>
     <w:pPr>
       <w:pStyle w:val="Footer"/>
@@ -1687,7 +1351,7 @@
 </file>
 
 <file path=word/footer2.xml><?xml version="1.0" encoding="utf-8"?>
-<w:ftr xmlns:wpc="http://schemas.microsoft.com/office/word/2010/wordprocessingCanvas" xmlns:cx="http://schemas.microsoft.com/office/drawing/2014/chartex" xmlns:cx1="http://schemas.microsoft.com/office/drawing/2015/9/8/chartex" xmlns:cx2="http://schemas.microsoft.com/office/drawing/2015/10/21/chartex" xmlns:cx3="http://schemas.microsoft.com/office/drawing/2016/5/9/chartex" xmlns:cx4="http://schemas.microsoft.com/office/drawing/2016/5/10/chartex" xmlns:cx5="http://schemas.microsoft.com/office/drawing/2016/5/11/chartex" xmlns:cx6="http://schemas.microsoft.com/office/drawing/2016/5/12/chartex" xmlns:cx7="http://schemas.microsoft.com/office/drawing/2016/5/13/chartex" xmlns:cx8="http://schemas.microsoft.com/office/drawing/2016/5/14/chartex" xmlns:mc="http://schemas.openxmlformats.org/markup-compatibility/2006" xmlns:aink="http://schemas.microsoft.com/office/drawing/2016/ink" xmlns:am3d="http://schemas.microsoft.com/office/drawing/2017/model3d" xmlns:o="urn:schemas-microsoft-com:office:office" xmlns:oel="http://schemas.microsoft.com/office/2019/extlst" xmlns:r="http://schemas.openxmlformats.org/officeDocument/2006/relationships" xmlns:m="http://schemas.openxmlformats.org/officeDocument/2006/math" xmlns:v="urn:schemas-microsoft-com:vml" xmlns:wp14="http://schemas.microsoft.com/office/word/2010/wordprocessingDrawing" xmlns:wp="http://schemas.openxmlformats.org/drawingml/2006/wordprocessingDrawing" xmlns:w10="urn:schemas-microsoft-com:office:word" xmlns:w="http://schemas.openxmlformats.org/wordprocessingml/2006/main" xmlns:w14="http://schemas.microsoft.com/office/word/2010/wordml" xmlns:w15="http://schemas.microsoft.com/office/word/2012/wordml" xmlns:w16cex="http://schemas.microsoft.com/office/word/2018/wordml/cex" xmlns:w16cid="http://schemas.microsoft.com/office/word/2016/wordml/cid" xmlns:w16="http://schemas.microsoft.com/office/word/2018/wordml" xmlns:w16du="http://schemas.microsoft.com/office/word/2023/wordml/word16du" xmlns:w16sdtdh="http://schemas.microsoft.com/office/word/2020/wordml/sdtdatahash" xmlns:w16se="http://schemas.microsoft.com/office/word/2015/wordml/symex" xmlns:wpg="http://schemas.microsoft.com/office/word/2010/wordprocessingGroup" xmlns:wpi="http://schemas.microsoft.com/office/word/2010/wordprocessingInk" xmlns:wne="http://schemas.microsoft.com/office/word/2006/wordml" xmlns:wps="http://schemas.microsoft.com/office/word/2010/wordprocessingShape" mc:Ignorable="w14 w15 w16se w16cid w16 w16cex w16sdtdh wp14">
+<w:ftr xmlns:wpc="http://schemas.microsoft.com/office/word/2010/wordprocessingCanvas" xmlns:cx="http://schemas.microsoft.com/office/drawing/2014/chartex" xmlns:cx1="http://schemas.microsoft.com/office/drawing/2015/9/8/chartex" xmlns:cx2="http://schemas.microsoft.com/office/drawing/2015/10/21/chartex" xmlns:cx3="http://schemas.microsoft.com/office/drawing/2016/5/9/chartex" xmlns:cx4="http://schemas.microsoft.com/office/drawing/2016/5/10/chartex" xmlns:cx5="http://schemas.microsoft.com/office/drawing/2016/5/11/chartex" xmlns:cx6="http://schemas.microsoft.com/office/drawing/2016/5/12/chartex" xmlns:cx7="http://schemas.microsoft.com/office/drawing/2016/5/13/chartex" xmlns:cx8="http://schemas.microsoft.com/office/drawing/2016/5/14/chartex" xmlns:mc="http://schemas.openxmlformats.org/markup-compatibility/2006" xmlns:aink="http://schemas.microsoft.com/office/drawing/2016/ink" xmlns:am3d="http://schemas.microsoft.com/office/drawing/2017/model3d" xmlns:o="urn:schemas-microsoft-com:office:office" xmlns:oel="http://schemas.microsoft.com/office/2019/extlst" xmlns:r="http://schemas.openxmlformats.org/officeDocument/2006/relationships" xmlns:m="http://schemas.openxmlformats.org/officeDocument/2006/math" xmlns:v="urn:schemas-microsoft-com:vml" xmlns:wp14="http://schemas.microsoft.com/office/word/2010/wordprocessingDrawing" xmlns:wp="http://schemas.openxmlformats.org/drawingml/2006/wordprocessingDrawing" xmlns:w10="urn:schemas-microsoft-com:office:word" xmlns:w="http://schemas.openxmlformats.org/wordprocessingml/2006/main" xmlns:w14="http://schemas.microsoft.com/office/word/2010/wordml" xmlns:w15="http://schemas.microsoft.com/office/word/2012/wordml" xmlns:w16cex="http://schemas.microsoft.com/office/word/2018/wordml/cex" xmlns:w16cid="http://schemas.microsoft.com/office/word/2016/wordml/cid" xmlns:w16="http://schemas.microsoft.com/office/word/2018/wordml" xmlns:w16sdtdh="http://schemas.microsoft.com/office/word/2020/wordml/sdtdatahash" xmlns:w16se="http://schemas.microsoft.com/office/word/2015/wordml/symex" xmlns:wpg="http://schemas.microsoft.com/office/word/2010/wordprocessingGroup" xmlns:wpi="http://schemas.microsoft.com/office/word/2010/wordprocessingInk" xmlns:wne="http://schemas.microsoft.com/office/word/2006/wordml" xmlns:wps="http://schemas.microsoft.com/office/word/2010/wordprocessingShape" mc:Ignorable="w14 w15 w16se w16cid w16 w16cex w16sdtdh wp14">
   <w:sdt>
     <w:sdtPr>
       <w:id w:val="-1653832082"/>
@@ -1740,7 +1404,7 @@
 </file>
 
 <file path=word/footer3.xml><?xml version="1.0" encoding="utf-8"?>
-<w:ftr xmlns:wpc="http://schemas.microsoft.com/office/word/2010/wordprocessingCanvas" xmlns:cx="http://schemas.microsoft.com/office/drawing/2014/chartex" xmlns:cx1="http://schemas.microsoft.com/office/drawing/2015/9/8/chartex" xmlns:cx2="http://schemas.microsoft.com/office/drawing/2015/10/21/chartex" xmlns:cx3="http://schemas.microsoft.com/office/drawing/2016/5/9/chartex" xmlns:cx4="http://schemas.microsoft.com/office/drawing/2016/5/10/chartex" xmlns:cx5="http://schemas.microsoft.com/office/drawing/2016/5/11/chartex" xmlns:cx6="http://schemas.microsoft.com/office/drawing/2016/5/12/chartex" xmlns:cx7="http://schemas.microsoft.com/office/drawing/2016/5/13/chartex" xmlns:cx8="http://schemas.microsoft.com/office/drawing/2016/5/14/chartex" xmlns:mc="http://schemas.openxmlformats.org/markup-compatibility/2006" xmlns:aink="http://schemas.microsoft.com/office/drawing/2016/ink" xmlns:am3d="http://schemas.microsoft.com/office/drawing/2017/model3d" xmlns:o="urn:schemas-microsoft-com:office:office" xmlns:oel="http://schemas.microsoft.com/office/2019/extlst" xmlns:r="http://schemas.openxmlformats.org/officeDocument/2006/relationships" xmlns:m="http://schemas.openxmlformats.org/officeDocument/2006/math" xmlns:v="urn:schemas-microsoft-com:vml" xmlns:wp14="http://schemas.microsoft.com/office/word/2010/wordprocessingDrawing" xmlns:wp="http://schemas.openxmlformats.org/drawingml/2006/wordprocessingDrawing" xmlns:w10="urn:schemas-microsoft-com:office:word" xmlns:w="http://schemas.openxmlformats.org/wordprocessingml/2006/main" xmlns:w14="http://schemas.microsoft.com/office/word/2010/wordml" xmlns:w15="http://schemas.microsoft.com/office/word/2012/wordml" xmlns:w16cex="http://schemas.microsoft.com/office/word/2018/wordml/cex" xmlns:w16cid="http://schemas.microsoft.com/office/word/2016/wordml/cid" xmlns:w16="http://schemas.microsoft.com/office/word/2018/wordml" xmlns:w16du="http://schemas.microsoft.com/office/word/2023/wordml/word16du" xmlns:w16sdtdh="http://schemas.microsoft.com/office/word/2020/wordml/sdtdatahash" xmlns:w16se="http://schemas.microsoft.com/office/word/2015/wordml/symex" xmlns:wpg="http://schemas.microsoft.com/office/word/2010/wordprocessingGroup" xmlns:wpi="http://schemas.microsoft.com/office/word/2010/wordprocessingInk" xmlns:wne="http://schemas.microsoft.com/office/word/2006/wordml" xmlns:wps="http://schemas.microsoft.com/office/word/2010/wordprocessingShape" mc:Ignorable="w14 w15 w16se w16cid w16 w16cex w16sdtdh wp14">
+<w:ftr xmlns:wpc="http://schemas.microsoft.com/office/word/2010/wordprocessingCanvas" xmlns:cx="http://schemas.microsoft.com/office/drawing/2014/chartex" xmlns:cx1="http://schemas.microsoft.com/office/drawing/2015/9/8/chartex" xmlns:cx2="http://schemas.microsoft.com/office/drawing/2015/10/21/chartex" xmlns:cx3="http://schemas.microsoft.com/office/drawing/2016/5/9/chartex" xmlns:cx4="http://schemas.microsoft.com/office/drawing/2016/5/10/chartex" xmlns:cx5="http://schemas.microsoft.com/office/drawing/2016/5/11/chartex" xmlns:cx6="http://schemas.microsoft.com/office/drawing/2016/5/12/chartex" xmlns:cx7="http://schemas.microsoft.com/office/drawing/2016/5/13/chartex" xmlns:cx8="http://schemas.microsoft.com/office/drawing/2016/5/14/chartex" xmlns:mc="http://schemas.openxmlformats.org/markup-compatibility/2006" xmlns:aink="http://schemas.microsoft.com/office/drawing/2016/ink" xmlns:am3d="http://schemas.microsoft.com/office/drawing/2017/model3d" xmlns:o="urn:schemas-microsoft-com:office:office" xmlns:oel="http://schemas.microsoft.com/office/2019/extlst" xmlns:r="http://schemas.openxmlformats.org/officeDocument/2006/relationships" xmlns:m="http://schemas.openxmlformats.org/officeDocument/2006/math" xmlns:v="urn:schemas-microsoft-com:vml" xmlns:wp14="http://schemas.microsoft.com/office/word/2010/wordprocessingDrawing" xmlns:wp="http://schemas.openxmlformats.org/drawingml/2006/wordprocessingDrawing" xmlns:w10="urn:schemas-microsoft-com:office:word" xmlns:w="http://schemas.openxmlformats.org/wordprocessingml/2006/main" xmlns:w14="http://schemas.microsoft.com/office/word/2010/wordml" xmlns:w15="http://schemas.microsoft.com/office/word/2012/wordml" xmlns:w16cex="http://schemas.microsoft.com/office/word/2018/wordml/cex" xmlns:w16cid="http://schemas.microsoft.com/office/word/2016/wordml/cid" xmlns:w16="http://schemas.microsoft.com/office/word/2018/wordml" xmlns:w16sdtdh="http://schemas.microsoft.com/office/word/2020/wordml/sdtdatahash" xmlns:w16se="http://schemas.microsoft.com/office/word/2015/wordml/symex" xmlns:wpg="http://schemas.microsoft.com/office/word/2010/wordprocessingGroup" xmlns:wpi="http://schemas.microsoft.com/office/word/2010/wordprocessingInk" xmlns:wne="http://schemas.microsoft.com/office/word/2006/wordml" xmlns:wps="http://schemas.microsoft.com/office/word/2010/wordprocessingShape" mc:Ignorable="w14 w15 w16se w16cid w16 w16cex w16sdtdh wp14">
   <w:p>
     <w:pPr>
       <w:pStyle w:val="Footer"/>
@@ -1767,7 +1431,7 @@
 </file>
 
 <file path=word/footnotes.xml><?xml version="1.0" encoding="utf-8"?>
-<w:footnotes xmlns:wpc="http://schemas.microsoft.com/office/word/2010/wordprocessingCanvas" xmlns:cx="http://schemas.microsoft.com/office/drawing/2014/chartex" xmlns:cx1="http://schemas.microsoft.com/office/drawing/2015/9/8/chartex" xmlns:cx2="http://schemas.microsoft.com/office/drawing/2015/10/21/chartex" xmlns:cx3="http://schemas.microsoft.com/office/drawing/2016/5/9/chartex" xmlns:cx4="http://schemas.microsoft.com/office/drawing/2016/5/10/chartex" xmlns:cx5="http://schemas.microsoft.com/office/drawing/2016/5/11/chartex" xmlns:cx6="http://schemas.microsoft.com/office/drawing/2016/5/12/chartex" xmlns:cx7="http://schemas.microsoft.com/office/drawing/2016/5/13/chartex" xmlns:cx8="http://schemas.microsoft.com/office/drawing/2016/5/14/chartex" xmlns:mc="http://schemas.openxmlformats.org/markup-compatibility/2006" xmlns:aink="http://schemas.microsoft.com/office/drawing/2016/ink" xmlns:am3d="http://schemas.microsoft.com/office/drawing/2017/model3d" xmlns:o="urn:schemas-microsoft-com:office:office" xmlns:oel="http://schemas.microsoft.com/office/2019/extlst" xmlns:r="http://schemas.openxmlformats.org/officeDocument/2006/relationships" xmlns:m="http://schemas.openxmlformats.org/officeDocument/2006/math" xmlns:v="urn:schemas-microsoft-com:vml" xmlns:wp14="http://schemas.microsoft.com/office/word/2010/wordprocessingDrawing" xmlns:wp="http://schemas.openxmlformats.org/drawingml/2006/wordprocessingDrawing" xmlns:w10="urn:schemas-microsoft-com:office:word" xmlns:w="http://schemas.openxmlformats.org/wordprocessingml/2006/main" xmlns:w14="http://schemas.microsoft.com/office/word/2010/wordml" xmlns:w15="http://schemas.microsoft.com/office/word/2012/wordml" xmlns:w16cex="http://schemas.microsoft.com/office/word/2018/wordml/cex" xmlns:w16cid="http://schemas.microsoft.com/office/word/2016/wordml/cid" xmlns:w16="http://schemas.microsoft.com/office/word/2018/wordml" xmlns:w16du="http://schemas.microsoft.com/office/word/2023/wordml/word16du" xmlns:w16sdtdh="http://schemas.microsoft.com/office/word/2020/wordml/sdtdatahash" xmlns:w16se="http://schemas.microsoft.com/office/word/2015/wordml/symex" xmlns:wpg="http://schemas.microsoft.com/office/word/2010/wordprocessingGroup" xmlns:wpi="http://schemas.microsoft.com/office/word/2010/wordprocessingInk" xmlns:wne="http://schemas.microsoft.com/office/word/2006/wordml" xmlns:wps="http://schemas.microsoft.com/office/word/2010/wordprocessingShape" mc:Ignorable="w14 w15 w16se w16cid w16 w16cex w16sdtdh wp14">
+<w:footnotes xmlns:wpc="http://schemas.microsoft.com/office/word/2010/wordprocessingCanvas" xmlns:cx="http://schemas.microsoft.com/office/drawing/2014/chartex" xmlns:cx1="http://schemas.microsoft.com/office/drawing/2015/9/8/chartex" xmlns:cx2="http://schemas.microsoft.com/office/drawing/2015/10/21/chartex" xmlns:cx3="http://schemas.microsoft.com/office/drawing/2016/5/9/chartex" xmlns:cx4="http://schemas.microsoft.com/office/drawing/2016/5/10/chartex" xmlns:cx5="http://schemas.microsoft.com/office/drawing/2016/5/11/chartex" xmlns:cx6="http://schemas.microsoft.com/office/drawing/2016/5/12/chartex" xmlns:cx7="http://schemas.microsoft.com/office/drawing/2016/5/13/chartex" xmlns:cx8="http://schemas.microsoft.com/office/drawing/2016/5/14/chartex" xmlns:mc="http://schemas.openxmlformats.org/markup-compatibility/2006" xmlns:aink="http://schemas.microsoft.com/office/drawing/2016/ink" xmlns:am3d="http://schemas.microsoft.com/office/drawing/2017/model3d" xmlns:o="urn:schemas-microsoft-com:office:office" xmlns:oel="http://schemas.microsoft.com/office/2019/extlst" xmlns:r="http://schemas.openxmlformats.org/officeDocument/2006/relationships" xmlns:m="http://schemas.openxmlformats.org/officeDocument/2006/math" xmlns:v="urn:schemas-microsoft-com:vml" xmlns:wp14="http://schemas.microsoft.com/office/word/2010/wordprocessingDrawing" xmlns:wp="http://schemas.openxmlformats.org/drawingml/2006/wordprocessingDrawing" xmlns:w10="urn:schemas-microsoft-com:office:word" xmlns:w="http://schemas.openxmlformats.org/wordprocessingml/2006/main" xmlns:w14="http://schemas.microsoft.com/office/word/2010/wordml" xmlns:w15="http://schemas.microsoft.com/office/word/2012/wordml" xmlns:w16cex="http://schemas.microsoft.com/office/word/2018/wordml/cex" xmlns:w16cid="http://schemas.microsoft.com/office/word/2016/wordml/cid" xmlns:w16="http://schemas.microsoft.com/office/word/2018/wordml" xmlns:w16sdtdh="http://schemas.microsoft.com/office/word/2020/wordml/sdtdatahash" xmlns:w16se="http://schemas.microsoft.com/office/word/2015/wordml/symex" xmlns:wpg="http://schemas.microsoft.com/office/word/2010/wordprocessingGroup" xmlns:wpi="http://schemas.microsoft.com/office/word/2010/wordprocessingInk" xmlns:wne="http://schemas.microsoft.com/office/word/2006/wordml" xmlns:wps="http://schemas.microsoft.com/office/word/2010/wordprocessingShape" mc:Ignorable="w14 w15 w16se w16cid w16 w16cex w16sdtdh wp14">
   <w:footnote w:type="separator" w:id="-1">
     <w:p>
       <w:pPr>
@@ -1792,7 +1456,7 @@
 </file>
 
 <file path=word/header1.xml><?xml version="1.0" encoding="utf-8"?>
-<w:hdr xmlns:wpc="http://schemas.microsoft.com/office/word/2010/wordprocessingCanvas" xmlns:cx="http://schemas.microsoft.com/office/drawing/2014/chartex" xmlns:cx1="http://schemas.microsoft.com/office/drawing/2015/9/8/chartex" xmlns:cx2="http://schemas.microsoft.com/office/drawing/2015/10/21/chartex" xmlns:cx3="http://schemas.microsoft.com/office/drawing/2016/5/9/chartex" xmlns:cx4="http://schemas.microsoft.com/office/drawing/2016/5/10/chartex" xmlns:cx5="http://schemas.microsoft.com/office/drawing/2016/5/11/chartex" xmlns:cx6="http://schemas.microsoft.com/office/drawing/2016/5/12/chartex" xmlns:cx7="http://schemas.microsoft.com/office/drawing/2016/5/13/chartex" xmlns:cx8="http://schemas.microsoft.com/office/drawing/2016/5/14/chartex" xmlns:mc="http://schemas.openxmlformats.org/markup-compatibility/2006" xmlns:aink="http://schemas.microsoft.com/office/drawing/2016/ink" xmlns:am3d="http://schemas.microsoft.com/office/drawing/2017/model3d" xmlns:o="urn:schemas-microsoft-com:office:office" xmlns:oel="http://schemas.microsoft.com/office/2019/extlst" xmlns:r="http://schemas.openxmlformats.org/officeDocument/2006/relationships" xmlns:m="http://schemas.openxmlformats.org/officeDocument/2006/math" xmlns:v="urn:schemas-microsoft-com:vml" xmlns:wp14="http://schemas.microsoft.com/office/word/2010/wordprocessingDrawing" xmlns:wp="http://schemas.openxmlformats.org/drawingml/2006/wordprocessingDrawing" xmlns:w10="urn:schemas-microsoft-com:office:word" xmlns:w="http://schemas.openxmlformats.org/wordprocessingml/2006/main" xmlns:w14="http://schemas.microsoft.com/office/word/2010/wordml" xmlns:w15="http://schemas.microsoft.com/office/word/2012/wordml" xmlns:w16cex="http://schemas.microsoft.com/office/word/2018/wordml/cex" xmlns:w16cid="http://schemas.microsoft.com/office/word/2016/wordml/cid" xmlns:w16="http://schemas.microsoft.com/office/word/2018/wordml" xmlns:w16du="http://schemas.microsoft.com/office/word/2023/wordml/word16du" xmlns:w16sdtdh="http://schemas.microsoft.com/office/word/2020/wordml/sdtdatahash" xmlns:w16se="http://schemas.microsoft.com/office/word/2015/wordml/symex" xmlns:wpg="http://schemas.microsoft.com/office/word/2010/wordprocessingGroup" xmlns:wpi="http://schemas.microsoft.com/office/word/2010/wordprocessingInk" xmlns:wne="http://schemas.microsoft.com/office/word/2006/wordml" xmlns:wps="http://schemas.microsoft.com/office/word/2010/wordprocessingShape" mc:Ignorable="w14 w15 w16se w16cid w16 w16cex w16sdtdh wp14">
+<w:hdr xmlns:wpc="http://schemas.microsoft.com/office/word/2010/wordprocessingCanvas" xmlns:cx="http://schemas.microsoft.com/office/drawing/2014/chartex" xmlns:cx1="http://schemas.microsoft.com/office/drawing/2015/9/8/chartex" xmlns:cx2="http://schemas.microsoft.com/office/drawing/2015/10/21/chartex" xmlns:cx3="http://schemas.microsoft.com/office/drawing/2016/5/9/chartex" xmlns:cx4="http://schemas.microsoft.com/office/drawing/2016/5/10/chartex" xmlns:cx5="http://schemas.microsoft.com/office/drawing/2016/5/11/chartex" xmlns:cx6="http://schemas.microsoft.com/office/drawing/2016/5/12/chartex" xmlns:cx7="http://schemas.microsoft.com/office/drawing/2016/5/13/chartex" xmlns:cx8="http://schemas.microsoft.com/office/drawing/2016/5/14/chartex" xmlns:mc="http://schemas.openxmlformats.org/markup-compatibility/2006" xmlns:aink="http://schemas.microsoft.com/office/drawing/2016/ink" xmlns:am3d="http://schemas.microsoft.com/office/drawing/2017/model3d" xmlns:o="urn:schemas-microsoft-com:office:office" xmlns:oel="http://schemas.microsoft.com/office/2019/extlst" xmlns:r="http://schemas.openxmlformats.org/officeDocument/2006/relationships" xmlns:m="http://schemas.openxmlformats.org/officeDocument/2006/math" xmlns:v="urn:schemas-microsoft-com:vml" xmlns:wp14="http://schemas.microsoft.com/office/word/2010/wordprocessingDrawing" xmlns:wp="http://schemas.openxmlformats.org/drawingml/2006/wordprocessingDrawing" xmlns:w10="urn:schemas-microsoft-com:office:word" xmlns:w="http://schemas.openxmlformats.org/wordprocessingml/2006/main" xmlns:w14="http://schemas.microsoft.com/office/word/2010/wordml" xmlns:w15="http://schemas.microsoft.com/office/word/2012/wordml" xmlns:w16cex="http://schemas.microsoft.com/office/word/2018/wordml/cex" xmlns:w16cid="http://schemas.microsoft.com/office/word/2016/wordml/cid" xmlns:w16="http://schemas.microsoft.com/office/word/2018/wordml" xmlns:w16sdtdh="http://schemas.microsoft.com/office/word/2020/wordml/sdtdatahash" xmlns:w16se="http://schemas.microsoft.com/office/word/2015/wordml/symex" xmlns:wpg="http://schemas.microsoft.com/office/word/2010/wordprocessingGroup" xmlns:wpi="http://schemas.microsoft.com/office/word/2010/wordprocessingInk" xmlns:wne="http://schemas.microsoft.com/office/word/2006/wordml" xmlns:wps="http://schemas.microsoft.com/office/word/2010/wordprocessingShape" mc:Ignorable="w14 w15 w16se w16cid w16 w16cex w16sdtdh wp14">
   <w:p>
     <w:pPr>
       <w:pStyle w:val="Header"/>
@@ -1922,7 +1586,7 @@
 </file>
 
 <file path=word/header2.xml><?xml version="1.0" encoding="utf-8"?>
-<w:hdr xmlns:wpc="http://schemas.microsoft.com/office/word/2010/wordprocessingCanvas" xmlns:cx="http://schemas.microsoft.com/office/drawing/2014/chartex" xmlns:cx1="http://schemas.microsoft.com/office/drawing/2015/9/8/chartex" xmlns:cx2="http://schemas.microsoft.com/office/drawing/2015/10/21/chartex" xmlns:cx3="http://schemas.microsoft.com/office/drawing/2016/5/9/chartex" xmlns:cx4="http://schemas.microsoft.com/office/drawing/2016/5/10/chartex" xmlns:cx5="http://schemas.microsoft.com/office/drawing/2016/5/11/chartex" xmlns:cx6="http://schemas.microsoft.com/office/drawing/2016/5/12/chartex" xmlns:cx7="http://schemas.microsoft.com/office/drawing/2016/5/13/chartex" xmlns:cx8="http://schemas.microsoft.com/office/drawing/2016/5/14/chartex" xmlns:mc="http://schemas.openxmlformats.org/markup-compatibility/2006" xmlns:aink="http://schemas.microsoft.com/office/drawing/2016/ink" xmlns:am3d="http://schemas.microsoft.com/office/drawing/2017/model3d" xmlns:o="urn:schemas-microsoft-com:office:office" xmlns:oel="http://schemas.microsoft.com/office/2019/extlst" xmlns:r="http://schemas.openxmlformats.org/officeDocument/2006/relationships" xmlns:m="http://schemas.openxmlformats.org/officeDocument/2006/math" xmlns:v="urn:schemas-microsoft-com:vml" xmlns:wp14="http://schemas.microsoft.com/office/word/2010/wordprocessingDrawing" xmlns:wp="http://schemas.openxmlformats.org/drawingml/2006/wordprocessingDrawing" xmlns:w10="urn:schemas-microsoft-com:office:word" xmlns:w="http://schemas.openxmlformats.org/wordprocessingml/2006/main" xmlns:w14="http://schemas.microsoft.com/office/word/2010/wordml" xmlns:w15="http://schemas.microsoft.com/office/word/2012/wordml" xmlns:w16cex="http://schemas.microsoft.com/office/word/2018/wordml/cex" xmlns:w16cid="http://schemas.microsoft.com/office/word/2016/wordml/cid" xmlns:w16="http://schemas.microsoft.com/office/word/2018/wordml" xmlns:w16du="http://schemas.microsoft.com/office/word/2023/wordml/word16du" xmlns:w16sdtdh="http://schemas.microsoft.com/office/word/2020/wordml/sdtdatahash" xmlns:w16se="http://schemas.microsoft.com/office/word/2015/wordml/symex" xmlns:wpg="http://schemas.microsoft.com/office/word/2010/wordprocessingGroup" xmlns:wpi="http://schemas.microsoft.com/office/word/2010/wordprocessingInk" xmlns:wne="http://schemas.microsoft.com/office/word/2006/wordml" xmlns:wps="http://schemas.microsoft.com/office/word/2010/wordprocessingShape" mc:Ignorable="w14 w15 w16se w16cid w16 w16cex w16sdtdh wp14">
+<w:hdr xmlns:wpc="http://schemas.microsoft.com/office/word/2010/wordprocessingCanvas" xmlns:cx="http://schemas.microsoft.com/office/drawing/2014/chartex" xmlns:cx1="http://schemas.microsoft.com/office/drawing/2015/9/8/chartex" xmlns:cx2="http://schemas.microsoft.com/office/drawing/2015/10/21/chartex" xmlns:cx3="http://schemas.microsoft.com/office/drawing/2016/5/9/chartex" xmlns:cx4="http://schemas.microsoft.com/office/drawing/2016/5/10/chartex" xmlns:cx5="http://schemas.microsoft.com/office/drawing/2016/5/11/chartex" xmlns:cx6="http://schemas.microsoft.com/office/drawing/2016/5/12/chartex" xmlns:cx7="http://schemas.microsoft.com/office/drawing/2016/5/13/chartex" xmlns:cx8="http://schemas.microsoft.com/office/drawing/2016/5/14/chartex" xmlns:mc="http://schemas.openxmlformats.org/markup-compatibility/2006" xmlns:aink="http://schemas.microsoft.com/office/drawing/2016/ink" xmlns:am3d="http://schemas.microsoft.com/office/drawing/2017/model3d" xmlns:o="urn:schemas-microsoft-com:office:office" xmlns:oel="http://schemas.microsoft.com/office/2019/extlst" xmlns:r="http://schemas.openxmlformats.org/officeDocument/2006/relationships" xmlns:m="http://schemas.openxmlformats.org/officeDocument/2006/math" xmlns:v="urn:schemas-microsoft-com:vml" xmlns:wp14="http://schemas.microsoft.com/office/word/2010/wordprocessingDrawing" xmlns:wp="http://schemas.openxmlformats.org/drawingml/2006/wordprocessingDrawing" xmlns:w10="urn:schemas-microsoft-com:office:word" xmlns:w="http://schemas.openxmlformats.org/wordprocessingml/2006/main" xmlns:w14="http://schemas.microsoft.com/office/word/2010/wordml" xmlns:w15="http://schemas.microsoft.com/office/word/2012/wordml" xmlns:w16cex="http://schemas.microsoft.com/office/word/2018/wordml/cex" xmlns:w16cid="http://schemas.microsoft.com/office/word/2016/wordml/cid" xmlns:w16="http://schemas.microsoft.com/office/word/2018/wordml" xmlns:w16sdtdh="http://schemas.microsoft.com/office/word/2020/wordml/sdtdatahash" xmlns:w16se="http://schemas.microsoft.com/office/word/2015/wordml/symex" xmlns:wpg="http://schemas.microsoft.com/office/word/2010/wordprocessingGroup" xmlns:wpi="http://schemas.microsoft.com/office/word/2010/wordprocessingInk" xmlns:wne="http://schemas.microsoft.com/office/word/2006/wordml" xmlns:wps="http://schemas.microsoft.com/office/word/2010/wordprocessingShape" mc:Ignorable="w14 w15 w16se w16cid w16 w16cex w16sdtdh wp14">
   <w:p>
     <w:pPr>
       <w:pStyle w:val="Header"/>
@@ -2044,7 +1708,7 @@
 </file>
 
 <file path=word/numbering.xml><?xml version="1.0" encoding="utf-8"?>
-<w:numbering xmlns:wpc="http://schemas.microsoft.com/office/word/2010/wordprocessingCanvas" xmlns:cx="http://schemas.microsoft.com/office/drawing/2014/chartex" xmlns:cx1="http://schemas.microsoft.com/office/drawing/2015/9/8/chartex" xmlns:cx2="http://schemas.microsoft.com/office/drawing/2015/10/21/chartex" xmlns:cx3="http://schemas.microsoft.com/office/drawing/2016/5/9/chartex" xmlns:cx4="http://schemas.microsoft.com/office/drawing/2016/5/10/chartex" xmlns:cx5="http://schemas.microsoft.com/office/drawing/2016/5/11/chartex" xmlns:cx6="http://schemas.microsoft.com/office/drawing/2016/5/12/chartex" xmlns:cx7="http://schemas.microsoft.com/office/drawing/2016/5/13/chartex" xmlns:cx8="http://schemas.microsoft.com/office/drawing/2016/5/14/chartex" xmlns:mc="http://schemas.openxmlformats.org/markup-compatibility/2006" xmlns:aink="http://schemas.microsoft.com/office/drawing/2016/ink" xmlns:am3d="http://schemas.microsoft.com/office/drawing/2017/model3d" xmlns:o="urn:schemas-microsoft-com:office:office" xmlns:oel="http://schemas.microsoft.com/office/2019/extlst" xmlns:r="http://schemas.openxmlformats.org/officeDocument/2006/relationships" xmlns:m="http://schemas.openxmlformats.org/officeDocument/2006/math" xmlns:v="urn:schemas-microsoft-com:vml" xmlns:wp14="http://schemas.microsoft.com/office/word/2010/wordprocessingDrawing" xmlns:wp="http://schemas.openxmlformats.org/drawingml/2006/wordprocessingDrawing" xmlns:w10="urn:schemas-microsoft-com:office:word" xmlns:w="http://schemas.openxmlformats.org/wordprocessingml/2006/main" xmlns:w14="http://schemas.microsoft.com/office/word/2010/wordml" xmlns:w15="http://schemas.microsoft.com/office/word/2012/wordml" xmlns:w16cex="http://schemas.microsoft.com/office/word/2018/wordml/cex" xmlns:w16cid="http://schemas.microsoft.com/office/word/2016/wordml/cid" xmlns:w16="http://schemas.microsoft.com/office/word/2018/wordml" xmlns:w16du="http://schemas.microsoft.com/office/word/2023/wordml/word16du" xmlns:w16sdtdh="http://schemas.microsoft.com/office/word/2020/wordml/sdtdatahash" xmlns:w16se="http://schemas.microsoft.com/office/word/2015/wordml/symex" xmlns:wpg="http://schemas.microsoft.com/office/word/2010/wordprocessingGroup" xmlns:wpi="http://schemas.microsoft.com/office/word/2010/wordprocessingInk" xmlns:wne="http://schemas.microsoft.com/office/word/2006/wordml" xmlns:wps="http://schemas.microsoft.com/office/word/2010/wordprocessingShape" mc:Ignorable="w14 w15 w16se w16cid w16 w16cex w16sdtdh wp14">
+<w:numbering xmlns:wpc="http://schemas.microsoft.com/office/word/2010/wordprocessingCanvas" xmlns:cx="http://schemas.microsoft.com/office/drawing/2014/chartex" xmlns:cx1="http://schemas.microsoft.com/office/drawing/2015/9/8/chartex" xmlns:cx2="http://schemas.microsoft.com/office/drawing/2015/10/21/chartex" xmlns:cx3="http://schemas.microsoft.com/office/drawing/2016/5/9/chartex" xmlns:cx4="http://schemas.microsoft.com/office/drawing/2016/5/10/chartex" xmlns:cx5="http://schemas.microsoft.com/office/drawing/2016/5/11/chartex" xmlns:cx6="http://schemas.microsoft.com/office/drawing/2016/5/12/chartex" xmlns:cx7="http://schemas.microsoft.com/office/drawing/2016/5/13/chartex" xmlns:cx8="http://schemas.microsoft.com/office/drawing/2016/5/14/chartex" xmlns:mc="http://schemas.openxmlformats.org/markup-compatibility/2006" xmlns:aink="http://schemas.microsoft.com/office/drawing/2016/ink" xmlns:am3d="http://schemas.microsoft.com/office/drawing/2017/model3d" xmlns:o="urn:schemas-microsoft-com:office:office" xmlns:oel="http://schemas.microsoft.com/office/2019/extlst" xmlns:r="http://schemas.openxmlformats.org/officeDocument/2006/relationships" xmlns:m="http://schemas.openxmlformats.org/officeDocument/2006/math" xmlns:v="urn:schemas-microsoft-com:vml" xmlns:wp14="http://schemas.microsoft.com/office/word/2010/wordprocessingDrawing" xmlns:wp="http://schemas.openxmlformats.org/drawingml/2006/wordprocessingDrawing" xmlns:w10="urn:schemas-microsoft-com:office:word" xmlns:w="http://schemas.openxmlformats.org/wordprocessingml/2006/main" xmlns:w14="http://schemas.microsoft.com/office/word/2010/wordml" xmlns:w15="http://schemas.microsoft.com/office/word/2012/wordml" xmlns:w16cex="http://schemas.microsoft.com/office/word/2018/wordml/cex" xmlns:w16cid="http://schemas.microsoft.com/office/word/2016/wordml/cid" xmlns:w16="http://schemas.microsoft.com/office/word/2018/wordml" xmlns:w16sdtdh="http://schemas.microsoft.com/office/word/2020/wordml/sdtdatahash" xmlns:w16se="http://schemas.microsoft.com/office/word/2015/wordml/symex" xmlns:wpg="http://schemas.microsoft.com/office/word/2010/wordprocessingGroup" xmlns:wpi="http://schemas.microsoft.com/office/word/2010/wordprocessingInk" xmlns:wne="http://schemas.microsoft.com/office/word/2006/wordml" xmlns:wps="http://schemas.microsoft.com/office/word/2010/wordprocessingShape" mc:Ignorable="w14 w15 w16se w16cid w16 w16cex w16sdtdh wp14">
   <w:abstractNum w:abstractNumId="0" w15:restartNumberingAfterBreak="0">
     <w:nsid w:val="081B31E1"/>
     <w:multiLevelType w:val="hybridMultilevel"/>

</xml_diff>